<commit_message>
Added my signature (Chase)
</commit_message>
<xml_diff>
--- a/Pair-Programmer_Affidavit.docx
+++ b/Pair-Programmer_Affidavit.docx
@@ -21,34 +21,7 @@
         <w:ind w:left="-5"/>
       </w:pPr>
       <w:r>
-        <w:t>We the undersigned promise that we have in good faith attempted to follow the principles of pair programming. Although we were free to discuss ideas with others, the implementation is our own. We have shared a common workspace and taken turns at the keyboa</w:t>
-      </w:r>
-      <w:r>
-        <w:t xml:space="preserve">rd for </w:t>
-      </w:r>
-      <w:proofErr w:type="gramStart"/>
-      <w:r>
-        <w:t>the majority of</w:t>
-      </w:r>
-      <w:proofErr w:type="gramEnd"/>
-      <w:r>
-        <w:t xml:space="preserve"> the work that we are submitting. Furthermore, any </w:t>
-      </w:r>
-      <w:proofErr w:type="spellStart"/>
-      <w:r>
-        <w:t>non programming</w:t>
-      </w:r>
-      <w:proofErr w:type="spellEnd"/>
-      <w:r>
-        <w:t xml:space="preserve"> portions of the assignment were done independently. We recognize that should this not be the </w:t>
-      </w:r>
-      <w:proofErr w:type="gramStart"/>
-      <w:r>
-        <w:t>case,</w:t>
-      </w:r>
-      <w:proofErr w:type="gramEnd"/>
-      <w:r>
-        <w:t xml:space="preserve"> we will be subject to penalties as outlined in the course syllabus. </w:t>
+        <w:t xml:space="preserve">We the undersigned promise that we have in good faith attempted to follow the principles of pair programming. Although we were free to discuss ideas with others, the implementation is our own. We have shared a common workspace and taken turns at the keyboard for the majority of the work that we are submitting. Furthermore, any non programming portions of the assignment were done independently. We recognize that should this not be the case, we will be subject to penalties as outlined in the course syllabus. </w:t>
       </w:r>
     </w:p>
     <w:p>
@@ -249,6 +222,12 @@
           <w:sz w:val="24"/>
         </w:rPr>
         <w:t xml:space="preserve"> </w:t>
+      </w:r>
+      <w:r>
+        <w:rPr>
+          <w:sz w:val="24"/>
+        </w:rPr>
+        <w:t>Chase Parker 11/2/2020</w:t>
       </w:r>
     </w:p>
     <w:p>
@@ -690,13 +669,7 @@
         <w:ind w:left="-5"/>
       </w:pPr>
       <w:r>
-        <w:t xml:space="preserve">Pair Programmer </w:t>
-      </w:r>
-      <w:r>
-        <w:t xml:space="preserve">4 </w:t>
-      </w:r>
-      <w:r>
-        <w:t>(print &amp; sign your name, then date it)</w:t>
+        <w:t>Pair Programmer 4 (print &amp; sign your name, then date it)</w:t>
       </w:r>
       <w:r>
         <w:rPr>

</xml_diff>

<commit_message>
Added name toA Affidavit
</commit_message>
<xml_diff>
--- a/Pair-Programmer_Affidavit.docx
+++ b/Pair-Programmer_Affidavit.docx
@@ -1,6 +1,6 @@
 
 <file path=word/document.xml><?xml version="1.0" encoding="utf-8"?>
-<w:document xmlns:wpc="http://schemas.microsoft.com/office/word/2010/wordprocessingCanvas" xmlns:cx="http://schemas.microsoft.com/office/drawing/2014/chartex" xmlns:cx1="http://schemas.microsoft.com/office/drawing/2015/9/8/chartex" xmlns:cx2="http://schemas.microsoft.com/office/drawing/2015/10/21/chartex" xmlns:cx3="http://schemas.microsoft.com/office/drawing/2016/5/9/chartex" xmlns:cx4="http://schemas.microsoft.com/office/drawing/2016/5/10/chartex" xmlns:cx5="http://schemas.microsoft.com/office/drawing/2016/5/11/chartex" xmlns:cx6="http://schemas.microsoft.com/office/drawing/2016/5/12/chartex" xmlns:cx7="http://schemas.microsoft.com/office/drawing/2016/5/13/chartex" xmlns:cx8="http://schemas.microsoft.com/office/drawing/2016/5/14/chartex" xmlns:mc="http://schemas.openxmlformats.org/markup-compatibility/2006" xmlns:aink="http://schemas.microsoft.com/office/drawing/2016/ink" xmlns:am3d="http://schemas.microsoft.com/office/drawing/2017/model3d" xmlns:o="urn:schemas-microsoft-com:office:office" xmlns:r="http://schemas.openxmlformats.org/officeDocument/2006/relationships" xmlns:m="http://schemas.openxmlformats.org/officeDocument/2006/math" xmlns:v="urn:schemas-microsoft-com:vml" xmlns:wp14="http://schemas.microsoft.com/office/word/2010/wordprocessingDrawing" xmlns:wp="http://schemas.openxmlformats.org/drawingml/2006/wordprocessingDrawing" xmlns:w10="urn:schemas-microsoft-com:office:word" xmlns:w="http://schemas.openxmlformats.org/wordprocessingml/2006/main" xmlns:w14="http://schemas.microsoft.com/office/word/2010/wordml" xmlns:w15="http://schemas.microsoft.com/office/word/2012/wordml" xmlns:w16cex="http://schemas.microsoft.com/office/word/2018/wordml/cex" xmlns:w16cid="http://schemas.microsoft.com/office/word/2016/wordml/cid" xmlns:w16="http://schemas.microsoft.com/office/word/2018/wordml" xmlns:w16se="http://schemas.microsoft.com/office/word/2015/wordml/symex" xmlns:wpg="http://schemas.microsoft.com/office/word/2010/wordprocessingGroup" xmlns:wpi="http://schemas.microsoft.com/office/word/2010/wordprocessingInk" xmlns:wne="http://schemas.microsoft.com/office/word/2006/wordml" xmlns:wps="http://schemas.microsoft.com/office/word/2010/wordprocessingShape" mc:Ignorable="w14 w15 w16se w16cid w16 w16cex wp14">
+<w:document xmlns:wpc="http://schemas.microsoft.com/office/word/2010/wordprocessingCanvas" xmlns:cx="http://schemas.microsoft.com/office/drawing/2014/chartex" xmlns:cx1="http://schemas.microsoft.com/office/drawing/2015/9/8/chartex" xmlns:cx2="http://schemas.microsoft.com/office/drawing/2015/10/21/chartex" xmlns:cx3="http://schemas.microsoft.com/office/drawing/2016/5/9/chartex" xmlns:cx4="http://schemas.microsoft.com/office/drawing/2016/5/10/chartex" xmlns:cx5="http://schemas.microsoft.com/office/drawing/2016/5/11/chartex" xmlns:cx6="http://schemas.microsoft.com/office/drawing/2016/5/12/chartex" xmlns:cx7="http://schemas.microsoft.com/office/drawing/2016/5/13/chartex" xmlns:cx8="http://schemas.microsoft.com/office/drawing/2016/5/14/chartex" xmlns:mc="http://schemas.openxmlformats.org/markup-compatibility/2006" xmlns:aink="http://schemas.microsoft.com/office/drawing/2016/ink" xmlns:am3d="http://schemas.microsoft.com/office/drawing/2017/model3d" xmlns:o="urn:schemas-microsoft-com:office:office" xmlns:r="http://schemas.openxmlformats.org/officeDocument/2006/relationships" xmlns:m="http://schemas.openxmlformats.org/officeDocument/2006/math" xmlns:v="urn:schemas-microsoft-com:vml" xmlns:wp14="http://schemas.microsoft.com/office/word/2010/wordprocessingDrawing" xmlns:wp="http://schemas.openxmlformats.org/drawingml/2006/wordprocessingDrawing" xmlns:w10="urn:schemas-microsoft-com:office:word" xmlns:w="http://schemas.openxmlformats.org/wordprocessingml/2006/main" xmlns:w14="http://schemas.microsoft.com/office/word/2010/wordml" xmlns:w15="http://schemas.microsoft.com/office/word/2012/wordml" xmlns:w16cid="http://schemas.microsoft.com/office/word/2016/wordml/cid" xmlns:w16se="http://schemas.microsoft.com/office/word/2015/wordml/symex" xmlns:wpg="http://schemas.microsoft.com/office/word/2010/wordprocessingGroup" xmlns:wpi="http://schemas.microsoft.com/office/word/2010/wordprocessingInk" xmlns:wne="http://schemas.microsoft.com/office/word/2006/wordml" xmlns:wps="http://schemas.microsoft.com/office/word/2010/wordprocessingShape" mc:Ignorable="w14 w15 w16se w16cid wp14">
   <w:body>
     <w:p>
       <w:pPr>
@@ -29,15 +29,7 @@
       </w:r>
       <w:proofErr w:type="spellEnd"/>
       <w:r>
-        <w:t xml:space="preserve"> portions of the assignment were done independently. We recognize that should this not be the </w:t>
-      </w:r>
-      <w:proofErr w:type="gramStart"/>
-      <w:r>
-        <w:t>case,</w:t>
-      </w:r>
-      <w:proofErr w:type="gramEnd"/>
-      <w:r>
-        <w:t xml:space="preserve"> we will be subject to penalties as outlined in the course syllabus. </w:t>
+        <w:t xml:space="preserve"> portions of the assignment were done independently. We recognize that should this not be the case, we will be subject to penalties as outlined in the course syllabus. </w:t>
       </w:r>
     </w:p>
     <w:p>
@@ -183,7 +175,7 @@
               </wp:inline>
             </w:drawing>
           </mc:Choice>
-          <mc:Fallback xmlns:a="http://schemas.openxmlformats.org/drawingml/2006/main">
+          <mc:Fallback xmlns:a="http://schemas.openxmlformats.org/drawingml/2006/main" xmlns:w16="http://schemas.microsoft.com/office/word/2018/wordml" xmlns:w16cex="http://schemas.microsoft.com/office/word/2018/wordml/cex">
             <w:pict>
               <v:group id="Group 404" style="width:468pt;height:1.54999pt;mso-position-horizontal-relative:char;mso-position-vertical-relative:line" coordsize="59436,196">
                 <v:shape id="Shape 562" style="position:absolute;width:59436;height:196;left:0;top:0;" coordsize="5943600,19685" path="m0,0l5943600,0l5943600,19685l0,19685l0,0">
@@ -347,7 +339,7 @@
               </wp:inline>
             </w:drawing>
           </mc:Choice>
-          <mc:Fallback xmlns:a="http://schemas.openxmlformats.org/drawingml/2006/main">
+          <mc:Fallback xmlns:a="http://schemas.openxmlformats.org/drawingml/2006/main" xmlns:w16="http://schemas.microsoft.com/office/word/2018/wordml" xmlns:w16cex="http://schemas.microsoft.com/office/word/2018/wordml/cex">
             <w:pict>
               <v:group id="Group 405" style="width:468pt;height:1.54999pt;mso-position-horizontal-relative:char;mso-position-vertical-relative:line" coordsize="59436,196">
                 <v:shape id="Shape 564" style="position:absolute;width:59436;height:196;left:0;top:0;" coordsize="5943600,19685" path="m0,0l5943600,0l5943600,19685l0,19685l0,0">
@@ -488,7 +480,7 @@
               </wp:inline>
             </w:drawing>
           </mc:Choice>
-          <mc:Fallback xmlns:a="http://schemas.openxmlformats.org/drawingml/2006/main">
+          <mc:Fallback xmlns:a="http://schemas.openxmlformats.org/drawingml/2006/main" xmlns:w16="http://schemas.microsoft.com/office/word/2018/wordml" xmlns:w16cex="http://schemas.microsoft.com/office/word/2018/wordml/cex">
             <w:pict>
               <v:group id="Group 406" style="width:468pt;height:1.59998pt;mso-position-horizontal-relative:char;mso-position-vertical-relative:line" coordsize="59436,203">
                 <v:shape id="Shape 566" style="position:absolute;width:59436;height:203;left:0;top:0;" coordsize="5943600,20320" path="m0,0l5943600,0l5943600,20320l0,20320l0,0">
@@ -579,6 +571,22 @@
           <w:sz w:val="22"/>
         </w:rPr>
       </w:pPr>
+      <w:r>
+        <w:rPr>
+          <w:rFonts w:ascii="Calibri" w:eastAsia="Calibri" w:hAnsi="Calibri" w:cs="Calibri"/>
+          <w:sz w:val="22"/>
+        </w:rPr>
+        <w:t>Jeremy Espinosa</w:t>
+      </w:r>
+      <w:r>
+        <w:rPr>
+          <w:rFonts w:ascii="Calibri" w:eastAsia="Calibri" w:hAnsi="Calibri" w:cs="Calibri"/>
+          <w:sz w:val="22"/>
+        </w:rPr>
+        <w:t xml:space="preserve"> 11/2/20</w:t>
+      </w:r>
+      <w:bookmarkStart w:id="0" w:name="_GoBack"/>
+      <w:bookmarkEnd w:id="0"/>
     </w:p>
     <w:p>
       <w:pPr>
@@ -672,7 +680,7 @@
               </wp:inline>
             </w:drawing>
           </mc:Choice>
-          <mc:Fallback>
+          <mc:Fallback xmlns:w16="http://schemas.microsoft.com/office/word/2018/wordml" xmlns:w16cex="http://schemas.microsoft.com/office/word/2018/wordml/cex">
             <w:pict>
               <v:group w14:anchorId="36355CF9" id="Group 1" o:spid="_x0000_s1026" style="width:468pt;height:1.6pt;mso-position-horizontal-relative:char;mso-position-vertical-relative:line" coordsize="59436,203" o:gfxdata="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">
                 <v:shape id="Shape 565" o:spid="_x0000_s1027" style="position:absolute;width:59436;height:203;visibility:visible;mso-wrap-style:square;v-text-anchor:top" coordsize="5943600,20320" o:gfxdata="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" path="m,l5943600,r,20320l,20320,,e" fillcolor="black" stroked="f" strokeweight="0">
@@ -724,7 +732,7 @@
 </file>
 
 <file path=word/styles.xml><?xml version="1.0" encoding="utf-8"?>
-<w:styles xmlns:mc="http://schemas.openxmlformats.org/markup-compatibility/2006" xmlns:r="http://schemas.openxmlformats.org/officeDocument/2006/relationships" xmlns:w="http://schemas.openxmlformats.org/wordprocessingml/2006/main" xmlns:w14="http://schemas.microsoft.com/office/word/2010/wordml" xmlns:w15="http://schemas.microsoft.com/office/word/2012/wordml" xmlns:w16cex="http://schemas.microsoft.com/office/word/2018/wordml/cex" xmlns:w16cid="http://schemas.microsoft.com/office/word/2016/wordml/cid" xmlns:w16="http://schemas.microsoft.com/office/word/2018/wordml" xmlns:w16se="http://schemas.microsoft.com/office/word/2015/wordml/symex" mc:Ignorable="w14 w15 w16se w16cid w16 w16cex">
+<w:styles xmlns:mc="http://schemas.openxmlformats.org/markup-compatibility/2006" xmlns:r="http://schemas.openxmlformats.org/officeDocument/2006/relationships" xmlns:w="http://schemas.openxmlformats.org/wordprocessingml/2006/main" xmlns:w14="http://schemas.microsoft.com/office/word/2010/wordml" xmlns:w15="http://schemas.microsoft.com/office/word/2012/wordml" xmlns:w16cid="http://schemas.microsoft.com/office/word/2016/wordml/cid" xmlns:w16se="http://schemas.microsoft.com/office/word/2015/wordml/symex" mc:Ignorable="w14 w15 w16se w16cid">
   <w:docDefaults>
     <w:rPrDefault>
       <w:rPr>
@@ -740,7 +748,7 @@
       </w:pPr>
     </w:pPrDefault>
   </w:docDefaults>
-  <w:latentStyles w:defLockedState="0" w:defUIPriority="99" w:defSemiHidden="0" w:defUnhideWhenUsed="0" w:defQFormat="0" w:count="376">
+  <w:latentStyles w:defLockedState="0" w:defUIPriority="99" w:defSemiHidden="0" w:defUnhideWhenUsed="0" w:defQFormat="0" w:count="375">
     <w:lsdException w:name="Normal" w:uiPriority="0" w:qFormat="1"/>
     <w:lsdException w:name="heading 1" w:uiPriority="9" w:qFormat="1"/>
     <w:lsdException w:name="heading 2" w:semiHidden="1" w:uiPriority="9" w:unhideWhenUsed="1" w:qFormat="1"/>
@@ -1116,7 +1124,6 @@
     <w:lsdException w:name="Smart Hyperlink" w:semiHidden="1" w:unhideWhenUsed="1"/>
     <w:lsdException w:name="Hashtag" w:semiHidden="1" w:unhideWhenUsed="1"/>
     <w:lsdException w:name="Unresolved Mention" w:semiHidden="1" w:unhideWhenUsed="1"/>
-    <w:lsdException w:name="Smart Link" w:semiHidden="1" w:unhideWhenUsed="1"/>
   </w:latentStyles>
   <w:style w:type="paragraph" w:default="1" w:styleId="Normal">
     <w:name w:val="Normal"/>

</xml_diff>